<commit_message>
improved pdf displaying component. removed class file from other project (don't know how they got there). removed unused folder.
</commit_message>
<xml_diff>
--- a/src/res/documents/resume.docx
+++ b/src/res/documents/resume.docx
@@ -10,6 +10,7 @@
         <w:ind w:left="0" w:right="0" w:firstLine="0"/>
         <w:jc w:val="center"/>
         <w:rPr>
+          <w:b w:val="1"/>
           <w:sz w:val="48"/>
           <w:szCs w:val="48"/>
         </w:rPr>
@@ -31,11 +32,6 @@
         </w:rPr>
         <w:t xml:space="preserve">McCANN</w:t>
       </w:r>
-      <w:r>
-        <w:rPr>
-          <w:rtl w:val="0"/>
-        </w:rPr>
-      </w:r>
     </w:p>
     <w:p>
       <w:pPr>
@@ -48,67 +44,13 @@
           <w:szCs w:val="20"/>
         </w:rPr>
       </w:pPr>
-      <w:hyperlink r:id="rId6">
-        <w:r>
-          <w:rPr>
-            <w:color w:val="1155cc"/>
-            <w:sz w:val="20"/>
-            <w:szCs w:val="20"/>
-            <w:u w:val="single"/>
-          </w:rPr>
-          <w:drawing>
-            <wp:inline distB="114300" distT="114300" distL="114300" distR="114300">
-              <wp:extent cx="190500" cy="190500"/>
-              <wp:effectExtent b="0" l="0" r="0" t="0"/>
-              <wp:docPr id="1" name="image2.png"/>
-              <a:graphic>
-                <a:graphicData uri="http://schemas.openxmlformats.org/drawingml/2006/picture">
-                  <pic:pic>
-                    <pic:nvPicPr>
-                      <pic:cNvPr id="0" name="image2.png"/>
-                      <pic:cNvPicPr preferRelativeResize="0"/>
-                    </pic:nvPicPr>
-                    <pic:blipFill>
-                      <a:blip r:embed="rId7"/>
-                      <a:srcRect b="0" l="0" r="0" t="0"/>
-                      <a:stretch>
-                        <a:fillRect/>
-                      </a:stretch>
-                    </pic:blipFill>
-                    <pic:spPr>
-                      <a:xfrm>
-                        <a:off x="0" y="0"/>
-                        <a:ext cx="190500" cy="190500"/>
-                      </a:xfrm>
-                      <a:prstGeom prst="rect"/>
-                      <a:ln/>
-                    </pic:spPr>
-                  </pic:pic>
-                </a:graphicData>
-              </a:graphic>
-            </wp:inline>
-          </w:drawing>
-        </w:r>
-      </w:hyperlink>
-      <w:hyperlink r:id="rId8">
-        <w:r>
-          <w:rPr>
-            <w:color w:val="1155cc"/>
-            <w:sz w:val="20"/>
-            <w:szCs w:val="20"/>
-            <w:u w:val="single"/>
-            <w:rtl w:val="0"/>
-          </w:rPr>
-          <w:t xml:space="preserve">github.com/denmcca</w:t>
-        </w:r>
-      </w:hyperlink>
       <w:r>
         <w:rPr>
           <w:sz w:val="20"/>
           <w:szCs w:val="20"/>
           <w:rtl w:val="0"/>
         </w:rPr>
-        <w:t xml:space="preserve"> |</w:t>
+        <w:t xml:space="preserve"> </w:t>
       </w:r>
       <w:r>
         <w:rPr>
@@ -116,9 +58,17 @@
           <w:szCs w:val="20"/>
           <w:rtl w:val="0"/>
         </w:rPr>
-        <w:t xml:space="preserve"> Valencia, CA | 619-957-4268 | </w:t>
+        <w:t xml:space="preserve">Valencia, CA | 619-957-4268</w:t>
       </w:r>
-      <w:hyperlink r:id="rId9">
+      <w:r>
+        <w:rPr>
+          <w:sz w:val="20"/>
+          <w:szCs w:val="20"/>
+          <w:rtl w:val="0"/>
+        </w:rPr>
+        <w:t xml:space="preserve"> | </w:t>
+      </w:r>
+      <w:hyperlink r:id="rId6">
         <w:r>
           <w:rPr>
             <w:color w:val="1155cc"/>
@@ -132,13 +82,22 @@
       </w:hyperlink>
       <w:r>
         <w:rPr>
+          <w:rtl w:val="0"/>
+        </w:rPr>
+      </w:r>
+    </w:p>
+    <w:p>
+      <w:pPr>
+        <w:widowControl w:val="0"/>
+        <w:spacing w:after="0" w:before="0" w:line="240" w:lineRule="auto"/>
+        <w:ind w:left="0" w:right="0" w:firstLine="0"/>
+        <w:jc w:val="center"/>
+        <w:rPr>
           <w:sz w:val="20"/>
           <w:szCs w:val="20"/>
-          <w:rtl w:val="0"/>
         </w:rPr>
-        <w:t xml:space="preserve"> | </w:t>
-      </w:r>
-      <w:hyperlink r:id="rId10">
+      </w:pPr>
+      <w:hyperlink r:id="rId7">
         <w:r>
           <w:rPr>
             <w:color w:val="1155cc"/>
@@ -150,16 +109,16 @@
             <wp:inline distB="114300" distT="114300" distL="114300" distR="114300">
               <wp:extent cx="190500" cy="190500"/>
               <wp:effectExtent b="0" l="0" r="0" t="0"/>
-              <wp:docPr id="2" name="image3.png"/>
+              <wp:docPr id="2" name="image4.png"/>
               <a:graphic>
                 <a:graphicData uri="http://schemas.openxmlformats.org/drawingml/2006/picture">
                   <pic:pic>
                     <pic:nvPicPr>
-                      <pic:cNvPr id="0" name="image3.png"/>
+                      <pic:cNvPr id="0" name="image4.png"/>
                       <pic:cNvPicPr preferRelativeResize="0"/>
                     </pic:nvPicPr>
                     <pic:blipFill>
-                      <a:blip r:embed="rId11"/>
+                      <a:blip r:embed="rId8"/>
                       <a:srcRect b="0" l="0" r="0" t="0"/>
                       <a:stretch>
                         <a:fillRect/>
@@ -188,6 +147,68 @@
         </w:rPr>
         <w:t xml:space="preserve"> </w:t>
       </w:r>
+      <w:hyperlink r:id="rId9">
+        <w:r>
+          <w:rPr>
+            <w:color w:val="1155cc"/>
+            <w:sz w:val="20"/>
+            <w:szCs w:val="20"/>
+            <w:u w:val="single"/>
+            <w:rtl w:val="0"/>
+          </w:rPr>
+          <w:t xml:space="preserve">linkedin.com/in/denmcca</w:t>
+        </w:r>
+      </w:hyperlink>
+      <w:r>
+        <w:rPr>
+          <w:sz w:val="20"/>
+          <w:szCs w:val="20"/>
+          <w:rtl w:val="0"/>
+        </w:rPr>
+        <w:t xml:space="preserve"> | </w:t>
+      </w:r>
+      <w:hyperlink r:id="rId10">
+        <w:r>
+          <w:rPr>
+            <w:color w:val="1155cc"/>
+            <w:sz w:val="20"/>
+            <w:szCs w:val="20"/>
+            <w:u w:val="single"/>
+          </w:rPr>
+          <w:drawing>
+            <wp:inline distB="114300" distT="114300" distL="114300" distR="114300">
+              <wp:extent cx="190500" cy="190500"/>
+              <wp:effectExtent b="0" l="0" r="0" t="0"/>
+              <wp:docPr id="1" name="image1.png"/>
+              <a:graphic>
+                <a:graphicData uri="http://schemas.openxmlformats.org/drawingml/2006/picture">
+                  <pic:pic>
+                    <pic:nvPicPr>
+                      <pic:cNvPr id="0" name="image1.png"/>
+                      <pic:cNvPicPr preferRelativeResize="0"/>
+                    </pic:nvPicPr>
+                    <pic:blipFill>
+                      <a:blip r:embed="rId11"/>
+                      <a:srcRect b="0" l="0" r="0" t="0"/>
+                      <a:stretch>
+                        <a:fillRect/>
+                      </a:stretch>
+                    </pic:blipFill>
+                    <pic:spPr>
+                      <a:xfrm>
+                        <a:off x="0" y="0"/>
+                        <a:ext cx="190500" cy="190500"/>
+                      </a:xfrm>
+                      <a:prstGeom prst="rect"/>
+                      <a:ln/>
+                    </pic:spPr>
+                  </pic:pic>
+                </a:graphicData>
+              </a:graphic>
+            </wp:inline>
+          </w:drawing>
+        </w:r>
+      </w:hyperlink>
       <w:hyperlink r:id="rId12">
         <w:r>
           <w:rPr>
@@ -197,7 +218,65 @@
             <w:u w:val="single"/>
             <w:rtl w:val="0"/>
           </w:rPr>
-          <w:t xml:space="preserve">linkedin.com/in/denmcca</w:t>
+          <w:t xml:space="preserve">github.com/denmcca</w:t>
+        </w:r>
+      </w:hyperlink>
+      <w:r>
+        <w:rPr>
+          <w:sz w:val="20"/>
+          <w:szCs w:val="20"/>
+          <w:rtl w:val="0"/>
+        </w:rPr>
+        <w:t xml:space="preserve"> | </w:t>
+      </w:r>
+      <w:r>
+        <w:rPr>
+          <w:sz w:val="20"/>
+          <w:szCs w:val="20"/>
+        </w:rPr>
+        <w:drawing>
+          <wp:inline distB="114300" distT="114300" distL="114300" distR="114300">
+            <wp:extent cx="203200" cy="190500"/>
+            <wp:effectExtent b="0" l="0" r="0" t="0"/>
+            <wp:docPr id="3" name="image2.png"/>
+            <a:graphic>
+              <a:graphicData uri="http://schemas.openxmlformats.org/drawingml/2006/picture">
+                <pic:pic>
+                  <pic:nvPicPr>
+                    <pic:cNvPr id="0" name="image2.png"/>
+                    <pic:cNvPicPr preferRelativeResize="0"/>
+                  </pic:nvPicPr>
+                  <pic:blipFill>
+                    <a:blip r:embed="rId13"/>
+                    <a:srcRect b="0" l="0" r="0" t="0"/>
+                    <a:stretch>
+                      <a:fillRect/>
+                    </a:stretch>
+                  </pic:blipFill>
+                  <pic:spPr>
+                    <a:xfrm>
+                      <a:off x="0" y="0"/>
+                      <a:ext cx="203200" cy="190500"/>
+                    </a:xfrm>
+                    <a:prstGeom prst="rect"/>
+                    <a:ln/>
+                  </pic:spPr>
+                </pic:pic>
+              </a:graphicData>
+            </a:graphic>
+          </wp:inline>
+        </w:drawing>
+      </w:r>
+      <w:hyperlink r:id="rId14">
+        <w:r>
+          <w:rPr>
+            <w:color w:val="1155cc"/>
+            <w:sz w:val="20"/>
+            <w:szCs w:val="20"/>
+            <w:u w:val="single"/>
+            <w:rtl w:val="0"/>
+          </w:rPr>
+          <w:t xml:space="preserve">denmcca.gq</w:t>
         </w:r>
       </w:hyperlink>
       <w:r>
@@ -324,7 +403,7 @@
                 <w:szCs w:val="20"/>
                 <w:rtl w:val="0"/>
               </w:rPr>
-              <w:t xml:space="preserve"> with a Bachelor in Computer Science and a minor in Cybersecurity who is ready to find a team from which to learn and grow with.</w:t>
+              <w:t xml:space="preserve"> with a Bachelor in Computer Science and a minor in Cybersecurity who is ready to find a team from which to learn and with which to grow.</w:t>
             </w:r>
           </w:p>
         </w:tc>
@@ -664,7 +743,7 @@
                 <w:szCs w:val="22"/>
                 <w:rtl w:val="0"/>
               </w:rPr>
-              <w:t xml:space="preserve">Projects</w:t>
+              <w:t xml:space="preserve">Projects &amp; Programming Experience</w:t>
             </w:r>
           </w:p>
         </w:tc>
@@ -732,25 +811,18 @@
               </w:tabs>
               <w:spacing w:after="0" w:before="0" w:line="240" w:lineRule="auto"/>
               <w:ind w:left="720" w:right="15" w:hanging="360"/>
-              <w:jc w:val="both"/>
-              <w:rPr>
-                <w:sz w:val="20"/>
-                <w:szCs w:val="20"/>
-                <w:u w:val="none"/>
-              </w:rPr>
-            </w:pPr>
-            <w:r>
-              <w:rPr>
-                <w:sz w:val="20"/>
-                <w:szCs w:val="20"/>
-                <w:rtl w:val="0"/>
-              </w:rPr>
-              <w:t xml:space="preserve">Designed and implemented game development system with 4 other team members.</w:t>
-            </w:r>
-            <w:r>
-              <w:rPr>
-                <w:rtl w:val="0"/>
-              </w:rPr>
+              <w:rPr>
+                <w:sz w:val="20"/>
+                <w:szCs w:val="20"/>
+              </w:rPr>
+            </w:pPr>
+            <w:r>
+              <w:rPr>
+                <w:sz w:val="20"/>
+                <w:szCs w:val="20"/>
+                <w:rtl w:val="0"/>
+              </w:rPr>
+              <w:t xml:space="preserve">Designed and implemented game development system with four other team members.</w:t>
             </w:r>
           </w:p>
           <w:p>
@@ -764,20 +836,23 @@
               </w:tabs>
               <w:spacing w:after="0" w:before="0" w:line="240" w:lineRule="auto"/>
               <w:ind w:left="720" w:right="15" w:hanging="360"/>
-              <w:jc w:val="both"/>
-              <w:rPr>
-                <w:sz w:val="20"/>
-                <w:szCs w:val="20"/>
-                <w:u w:val="none"/>
-              </w:rPr>
-            </w:pPr>
-            <w:r>
-              <w:rPr>
-                <w:sz w:val="20"/>
-                <w:szCs w:val="20"/>
-                <w:rtl w:val="0"/>
-              </w:rPr>
-              <w:t xml:space="preserve">Followed many design patterns, such as ECS, Observer, Singleton, and Callbacks.</w:t>
+              <w:rPr>
+                <w:sz w:val="20"/>
+                <w:szCs w:val="20"/>
+              </w:rPr>
+            </w:pPr>
+            <w:r>
+              <w:rPr>
+                <w:sz w:val="20"/>
+                <w:szCs w:val="20"/>
+                <w:rtl w:val="0"/>
+              </w:rPr>
+              <w:t xml:space="preserve">Researched OpenGL architecture and implementation.</w:t>
+            </w:r>
+            <w:r>
+              <w:rPr>
+                <w:rtl w:val="0"/>
+              </w:rPr>
             </w:r>
           </w:p>
           <w:p>
@@ -791,20 +866,18 @@
               </w:tabs>
               <w:spacing w:after="0" w:before="0" w:line="240" w:lineRule="auto"/>
               <w:ind w:left="720" w:right="15" w:hanging="360"/>
-              <w:jc w:val="both"/>
-              <w:rPr>
-                <w:sz w:val="20"/>
-                <w:szCs w:val="20"/>
-                <w:u w:val="none"/>
-              </w:rPr>
-            </w:pPr>
-            <w:r>
-              <w:rPr>
-                <w:sz w:val="20"/>
-                <w:szCs w:val="20"/>
-                <w:rtl w:val="0"/>
-              </w:rPr>
-              <w:t xml:space="preserve">Integrated nearly 20 open-source API such as OpenGL, Bullet, and OpenAL.</w:t>
+              <w:rPr>
+                <w:sz w:val="20"/>
+                <w:szCs w:val="20"/>
+              </w:rPr>
+            </w:pPr>
+            <w:r>
+              <w:rPr>
+                <w:sz w:val="20"/>
+                <w:szCs w:val="20"/>
+                <w:rtl w:val="0"/>
+              </w:rPr>
+              <w:t xml:space="preserve">Followed many design patterns, such as ECS, Observer, Singleton, and Callbacks.</w:t>
             </w:r>
           </w:p>
           <w:p>
@@ -818,20 +891,18 @@
               </w:tabs>
               <w:spacing w:after="0" w:before="0" w:line="240" w:lineRule="auto"/>
               <w:ind w:left="720" w:right="15" w:hanging="360"/>
-              <w:jc w:val="both"/>
-              <w:rPr>
-                <w:sz w:val="20"/>
-                <w:szCs w:val="20"/>
-                <w:u w:val="none"/>
-              </w:rPr>
-            </w:pPr>
-            <w:r>
-              <w:rPr>
-                <w:sz w:val="20"/>
-                <w:szCs w:val="20"/>
-                <w:rtl w:val="0"/>
-              </w:rPr>
-              <w:t xml:space="preserve">Personally responsible for input management, shader rendering, time management, and camera system.</w:t>
+              <w:rPr>
+                <w:sz w:val="20"/>
+                <w:szCs w:val="20"/>
+              </w:rPr>
+            </w:pPr>
+            <w:r>
+              <w:rPr>
+                <w:sz w:val="20"/>
+                <w:szCs w:val="20"/>
+                <w:rtl w:val="0"/>
+              </w:rPr>
+              <w:t xml:space="preserve">Integrated nearly 20 open-source APIs such as OpenGL, Bullet, and OpenAL.</w:t>
             </w:r>
           </w:p>
           <w:p>
@@ -845,11 +916,34 @@
               </w:tabs>
               <w:spacing w:after="0" w:before="0" w:line="240" w:lineRule="auto"/>
               <w:ind w:left="720" w:right="15" w:hanging="360"/>
-              <w:jc w:val="both"/>
-              <w:rPr>
-                <w:sz w:val="20"/>
-                <w:szCs w:val="20"/>
-                <w:u w:val="none"/>
+              <w:rPr>
+                <w:sz w:val="20"/>
+                <w:szCs w:val="20"/>
+              </w:rPr>
+            </w:pPr>
+            <w:r>
+              <w:rPr>
+                <w:sz w:val="20"/>
+                <w:szCs w:val="20"/>
+                <w:rtl w:val="0"/>
+              </w:rPr>
+              <w:t xml:space="preserve">Personally responsible for input management, shader rendering, time management, and camera system.</w:t>
+            </w:r>
+          </w:p>
+          <w:p>
+            <w:pPr>
+              <w:numPr>
+                <w:ilvl w:val="0"/>
+                <w:numId w:val="3"/>
+              </w:numPr>
+              <w:tabs>
+                <w:tab w:val="right" w:pos="9630"/>
+              </w:tabs>
+              <w:spacing w:after="0" w:before="0" w:line="240" w:lineRule="auto"/>
+              <w:ind w:left="720" w:right="15" w:hanging="360"/>
+              <w:rPr>
+                <w:sz w:val="20"/>
+                <w:szCs w:val="20"/>
               </w:rPr>
             </w:pPr>
             <w:r>
@@ -907,11 +1001,9 @@
               </w:tabs>
               <w:spacing w:after="0" w:before="0" w:line="240" w:lineRule="auto"/>
               <w:ind w:left="720" w:right="15" w:hanging="360"/>
-              <w:jc w:val="both"/>
-              <w:rPr>
-                <w:sz w:val="20"/>
-                <w:szCs w:val="20"/>
-                <w:u w:val="none"/>
+              <w:rPr>
+                <w:sz w:val="20"/>
+                <w:szCs w:val="20"/>
               </w:rPr>
             </w:pPr>
             <w:r>
@@ -934,11 +1026,9 @@
               </w:tabs>
               <w:spacing w:after="0" w:before="0" w:line="240" w:lineRule="auto"/>
               <w:ind w:left="720" w:right="15" w:hanging="360"/>
-              <w:jc w:val="both"/>
-              <w:rPr>
-                <w:sz w:val="20"/>
-                <w:szCs w:val="20"/>
-                <w:u w:val="none"/>
+              <w:rPr>
+                <w:sz w:val="20"/>
+                <w:szCs w:val="20"/>
               </w:rPr>
             </w:pPr>
             <w:r>
@@ -961,11 +1051,9 @@
               </w:tabs>
               <w:spacing w:after="0" w:before="0" w:line="240" w:lineRule="auto"/>
               <w:ind w:left="720" w:right="15" w:hanging="360"/>
-              <w:jc w:val="both"/>
-              <w:rPr>
-                <w:sz w:val="20"/>
-                <w:szCs w:val="20"/>
-                <w:u w:val="none"/>
+              <w:rPr>
+                <w:sz w:val="20"/>
+                <w:szCs w:val="20"/>
               </w:rPr>
             </w:pPr>
             <w:r>
@@ -988,11 +1076,9 @@
               </w:tabs>
               <w:spacing w:after="0" w:before="0" w:line="240" w:lineRule="auto"/>
               <w:ind w:left="720" w:right="15" w:hanging="360"/>
-              <w:jc w:val="both"/>
-              <w:rPr>
-                <w:sz w:val="20"/>
-                <w:szCs w:val="20"/>
-                <w:u w:val="none"/>
+              <w:rPr>
+                <w:sz w:val="20"/>
+                <w:szCs w:val="20"/>
               </w:rPr>
             </w:pPr>
             <w:r>
@@ -1015,11 +1101,9 @@
               </w:tabs>
               <w:spacing w:after="0" w:before="0" w:line="240" w:lineRule="auto"/>
               <w:ind w:left="720" w:right="15" w:hanging="360"/>
-              <w:jc w:val="both"/>
-              <w:rPr>
-                <w:sz w:val="20"/>
-                <w:szCs w:val="20"/>
-                <w:u w:val="none"/>
+              <w:rPr>
+                <w:sz w:val="20"/>
+                <w:szCs w:val="20"/>
               </w:rPr>
             </w:pPr>
             <w:r>
@@ -1042,11 +1126,9 @@
               </w:tabs>
               <w:spacing w:after="0" w:before="0" w:line="240" w:lineRule="auto"/>
               <w:ind w:left="720" w:right="15" w:hanging="360"/>
-              <w:jc w:val="both"/>
-              <w:rPr>
-                <w:sz w:val="20"/>
-                <w:szCs w:val="20"/>
-                <w:u w:val="none"/>
+              <w:rPr>
+                <w:sz w:val="20"/>
+                <w:szCs w:val="20"/>
               </w:rPr>
             </w:pPr>
             <w:r>
@@ -1061,10 +1143,10 @@
           <w:p>
             <w:pPr>
               <w:tabs>
-                <w:tab w:val="right" w:pos="9360"/>
-              </w:tabs>
-              <w:spacing w:after="0" w:before="0" w:line="240" w:lineRule="auto"/>
-              <w:ind w:right="15"/>
+                <w:tab w:val="right" w:pos="9270"/>
+              </w:tabs>
+              <w:spacing w:after="0" w:before="0" w:line="240" w:lineRule="auto"/>
+              <w:ind w:right="60"/>
               <w:jc w:val="both"/>
               <w:rPr>
                 <w:i w:val="1"/>
@@ -1080,7 +1162,7 @@
                 <w:szCs w:val="20"/>
                 <w:rtl w:val="0"/>
               </w:rPr>
-              <w:t xml:space="preserve">Dart Mini-Game with Banking Application (Java)</w:t>
+              <w:t xml:space="preserve">File Encryption Application (Python)</w:t>
               <w:tab/>
             </w:r>
             <w:r>
@@ -1090,7 +1172,7 @@
                 <w:szCs w:val="20"/>
                 <w:rtl w:val="0"/>
               </w:rPr>
-              <w:t xml:space="preserve">03/2015 ‒ 05/2015</w:t>
+              <w:t xml:space="preserve">10/2017 ‒ 12/2017</w:t>
             </w:r>
           </w:p>
           <w:p>
@@ -1104,20 +1186,18 @@
               </w:tabs>
               <w:spacing w:after="0" w:before="0" w:line="240" w:lineRule="auto"/>
               <w:ind w:left="720" w:right="15" w:hanging="360"/>
-              <w:jc w:val="both"/>
-              <w:rPr>
-                <w:sz w:val="20"/>
-                <w:szCs w:val="20"/>
-                <w:u w:val="none"/>
-              </w:rPr>
-            </w:pPr>
-            <w:r>
-              <w:rPr>
-                <w:sz w:val="20"/>
-                <w:szCs w:val="20"/>
-                <w:rtl w:val="0"/>
-              </w:rPr>
-              <w:t xml:space="preserve">Designed and implemented banking application with fun dart mini-game.</w:t>
+              <w:rPr>
+                <w:sz w:val="20"/>
+                <w:szCs w:val="20"/>
+              </w:rPr>
+            </w:pPr>
+            <w:r>
+              <w:rPr>
+                <w:sz w:val="20"/>
+                <w:szCs w:val="20"/>
+                <w:rtl w:val="0"/>
+              </w:rPr>
+              <w:t xml:space="preserve">Cybersecurity project using Python.</w:t>
             </w:r>
           </w:p>
           <w:p>
@@ -1131,20 +1211,18 @@
               </w:tabs>
               <w:spacing w:after="0" w:before="0" w:line="240" w:lineRule="auto"/>
               <w:ind w:left="720" w:right="15" w:hanging="360"/>
-              <w:jc w:val="both"/>
-              <w:rPr>
-                <w:sz w:val="20"/>
-                <w:szCs w:val="20"/>
-                <w:u w:val="none"/>
-              </w:rPr>
-            </w:pPr>
-            <w:r>
-              <w:rPr>
-                <w:sz w:val="20"/>
-                <w:szCs w:val="20"/>
-                <w:rtl w:val="0"/>
-              </w:rPr>
-              <w:t xml:space="preserve">Implemented banking system which allows users to store, create, and manage accounts.</w:t>
+              <w:rPr>
+                <w:sz w:val="20"/>
+                <w:szCs w:val="20"/>
+              </w:rPr>
+            </w:pPr>
+            <w:r>
+              <w:rPr>
+                <w:sz w:val="20"/>
+                <w:szCs w:val="20"/>
+                <w:rtl w:val="0"/>
+              </w:rPr>
+              <w:t xml:space="preserve">Encrypts and decrypts files in working directory and subdirectories.</w:t>
             </w:r>
           </w:p>
           <w:p>
@@ -1158,20 +1236,18 @@
               </w:tabs>
               <w:spacing w:after="0" w:before="0" w:line="240" w:lineRule="auto"/>
               <w:ind w:left="720" w:right="15" w:hanging="360"/>
-              <w:jc w:val="both"/>
-              <w:rPr>
-                <w:sz w:val="20"/>
-                <w:szCs w:val="20"/>
-                <w:u w:val="none"/>
-              </w:rPr>
-            </w:pPr>
-            <w:r>
-              <w:rPr>
-                <w:sz w:val="20"/>
-                <w:szCs w:val="20"/>
-                <w:rtl w:val="0"/>
-              </w:rPr>
-              <w:t xml:space="preserve">Developed dart game with sound, control, animation, and tutorial systems.</w:t>
+              <w:rPr>
+                <w:sz w:val="20"/>
+                <w:szCs w:val="20"/>
+              </w:rPr>
+            </w:pPr>
+            <w:r>
+              <w:rPr>
+                <w:sz w:val="20"/>
+                <w:szCs w:val="20"/>
+                <w:rtl w:val="0"/>
+              </w:rPr>
+              <w:t xml:space="preserve">Used asymmetric keys, IV, and Salt.</w:t>
             </w:r>
           </w:p>
           <w:p>
@@ -1185,20 +1261,57 @@
               </w:tabs>
               <w:spacing w:after="0" w:before="0" w:line="240" w:lineRule="auto"/>
               <w:ind w:left="720" w:right="15" w:hanging="360"/>
+              <w:rPr>
+                <w:sz w:val="20"/>
+                <w:szCs w:val="20"/>
+              </w:rPr>
+            </w:pPr>
+            <w:r>
+              <w:rPr>
+                <w:sz w:val="20"/>
+                <w:szCs w:val="20"/>
+                <w:rtl w:val="0"/>
+              </w:rPr>
+              <w:t xml:space="preserve">Applied OOP principles.</w:t>
+            </w:r>
+          </w:p>
+          <w:p>
+            <w:pPr>
+              <w:tabs>
+                <w:tab w:val="right" w:pos="9270"/>
+              </w:tabs>
+              <w:spacing w:after="0" w:before="0" w:line="240" w:lineRule="auto"/>
+              <w:ind w:right="60"/>
               <w:jc w:val="both"/>
               <w:rPr>
                 <w:sz w:val="20"/>
                 <w:szCs w:val="20"/>
-                <w:u w:val="none"/>
-              </w:rPr>
-            </w:pPr>
-            <w:r>
-              <w:rPr>
-                <w:sz w:val="20"/>
-                <w:szCs w:val="20"/>
-                <w:rtl w:val="0"/>
-              </w:rPr>
-              <w:t xml:space="preserve">Integrated mini-game into banking application adding a risk and reward system..</w:t>
+              </w:rPr>
+            </w:pPr>
+            <w:r>
+              <w:rPr>
+                <w:b w:val="1"/>
+                <w:i w:val="1"/>
+                <w:sz w:val="20"/>
+                <w:szCs w:val="20"/>
+                <w:rtl w:val="0"/>
+              </w:rPr>
+              <w:t xml:space="preserve">Squiz: Website for Easy Quiz-Taking (ReactJS)</w:t>
+              <w:tab/>
+            </w:r>
+            <w:r>
+              <w:rPr>
+                <w:i w:val="1"/>
+                <w:sz w:val="20"/>
+                <w:szCs w:val="20"/>
+                <w:rtl w:val="0"/>
+              </w:rPr>
+              <w:t xml:space="preserve">01/2019 ‒ 05/2019</w:t>
+            </w:r>
+            <w:r>
+              <w:rPr>
+                <w:rtl w:val="0"/>
+              </w:rPr>
             </w:r>
           </w:p>
           <w:p>
@@ -1212,8 +1325,282 @@
               </w:tabs>
               <w:spacing w:after="0" w:before="0" w:line="240" w:lineRule="auto"/>
               <w:ind w:left="720" w:right="15" w:hanging="360"/>
+              <w:rPr>
+                <w:sz w:val="20"/>
+                <w:szCs w:val="20"/>
+              </w:rPr>
+            </w:pPr>
+            <w:r>
+              <w:rPr>
+                <w:sz w:val="20"/>
+                <w:szCs w:val="20"/>
+                <w:rtl w:val="0"/>
+              </w:rPr>
+              <w:t xml:space="preserve">Created a web application that allowed users to create and administer quizzes and track progress.</w:t>
+            </w:r>
+          </w:p>
+          <w:p>
+            <w:pPr>
+              <w:numPr>
+                <w:ilvl w:val="0"/>
+                <w:numId w:val="1"/>
+              </w:numPr>
+              <w:tabs>
+                <w:tab w:val="right" w:pos="9630"/>
+              </w:tabs>
+              <w:spacing w:after="0" w:before="0" w:line="240" w:lineRule="auto"/>
+              <w:ind w:left="720" w:right="15" w:hanging="360"/>
+              <w:rPr>
+                <w:sz w:val="20"/>
+                <w:szCs w:val="20"/>
+              </w:rPr>
+            </w:pPr>
+            <w:r>
+              <w:rPr>
+                <w:sz w:val="20"/>
+                <w:szCs w:val="20"/>
+                <w:rtl w:val="0"/>
+              </w:rPr>
+              <w:t xml:space="preserve">Employed SCRUM methodology with three other developers.</w:t>
+            </w:r>
+          </w:p>
+          <w:p>
+            <w:pPr>
+              <w:numPr>
+                <w:ilvl w:val="0"/>
+                <w:numId w:val="1"/>
+              </w:numPr>
+              <w:tabs>
+                <w:tab w:val="right" w:pos="9630"/>
+              </w:tabs>
+              <w:spacing w:after="0" w:before="0" w:line="240" w:lineRule="auto"/>
+              <w:ind w:left="720" w:right="15" w:hanging="360"/>
+              <w:rPr>
+                <w:sz w:val="20"/>
+                <w:szCs w:val="20"/>
+              </w:rPr>
+            </w:pPr>
+            <w:r>
+              <w:rPr>
+                <w:sz w:val="20"/>
+                <w:szCs w:val="20"/>
+                <w:rtl w:val="0"/>
+              </w:rPr>
+              <w:t xml:space="preserve">Implemented using </w:t>
+            </w:r>
+            <w:r>
+              <w:rPr>
+                <w:sz w:val="20"/>
+                <w:szCs w:val="20"/>
+                <w:rtl w:val="0"/>
+              </w:rPr>
+              <w:t xml:space="preserve">CSS, JavaScript, HTML</w:t>
+            </w:r>
+            <w:r>
+              <w:rPr>
+                <w:sz w:val="20"/>
+                <w:szCs w:val="20"/>
+                <w:rtl w:val="0"/>
+              </w:rPr>
+              <w:t xml:space="preserve">, and the React framework with Redux.</w:t>
+            </w:r>
+          </w:p>
+          <w:p>
+            <w:pPr>
+              <w:numPr>
+                <w:ilvl w:val="0"/>
+                <w:numId w:val="1"/>
+              </w:numPr>
+              <w:tabs>
+                <w:tab w:val="right" w:pos="9630"/>
+              </w:tabs>
+              <w:spacing w:after="0" w:before="0" w:line="240" w:lineRule="auto"/>
+              <w:ind w:left="720" w:right="15" w:hanging="360"/>
+              <w:rPr>
+                <w:sz w:val="20"/>
+                <w:szCs w:val="20"/>
+              </w:rPr>
+            </w:pPr>
+            <w:r>
+              <w:rPr>
+                <w:sz w:val="20"/>
+                <w:szCs w:val="20"/>
+                <w:rtl w:val="0"/>
+              </w:rPr>
+              <w:t xml:space="preserve">Configured Amazon's AWS EC2 Cloud service </w:t>
+            </w:r>
+            <w:r>
+              <w:rPr>
+                <w:sz w:val="20"/>
+                <w:szCs w:val="20"/>
+                <w:rtl w:val="0"/>
+              </w:rPr>
+              <w:t xml:space="preserve">to host website with NodeJS.</w:t>
+            </w:r>
+          </w:p>
+          <w:p>
+            <w:pPr>
+              <w:numPr>
+                <w:ilvl w:val="0"/>
+                <w:numId w:val="1"/>
+              </w:numPr>
+              <w:tabs>
+                <w:tab w:val="right" w:pos="9630"/>
+              </w:tabs>
+              <w:spacing w:after="0" w:before="0" w:line="240" w:lineRule="auto"/>
+              <w:ind w:left="720" w:right="15" w:hanging="360"/>
+              <w:rPr>
+                <w:sz w:val="20"/>
+                <w:szCs w:val="20"/>
+              </w:rPr>
+            </w:pPr>
+            <w:r>
+              <w:rPr>
+                <w:sz w:val="20"/>
+                <w:szCs w:val="20"/>
+                <w:rtl w:val="0"/>
+              </w:rPr>
+              <w:t xml:space="preserve">Stored and retrieved data from Google's n</w:t>
+            </w:r>
+            <w:r>
+              <w:rPr>
+                <w:sz w:val="20"/>
+                <w:szCs w:val="20"/>
+                <w:rtl w:val="0"/>
+              </w:rPr>
+              <w:t xml:space="preserve">on-relational database Firebase service using API</w:t>
+            </w:r>
+            <w:r>
+              <w:rPr>
+                <w:sz w:val="20"/>
+                <w:szCs w:val="20"/>
+                <w:rtl w:val="0"/>
+              </w:rPr>
+              <w:t xml:space="preserve">.</w:t>
+            </w:r>
+          </w:p>
+          <w:p>
+            <w:pPr>
+              <w:tabs>
+                <w:tab w:val="right" w:pos="9360"/>
+              </w:tabs>
+              <w:spacing w:after="0" w:before="0" w:line="240" w:lineRule="auto"/>
+              <w:ind w:right="15"/>
               <w:jc w:val="both"/>
               <w:rPr>
+                <w:i w:val="1"/>
+                <w:sz w:val="20"/>
+                <w:szCs w:val="20"/>
+              </w:rPr>
+            </w:pPr>
+            <w:r>
+              <w:rPr>
+                <w:b w:val="1"/>
+                <w:i w:val="1"/>
+                <w:sz w:val="20"/>
+                <w:szCs w:val="20"/>
+                <w:rtl w:val="0"/>
+              </w:rPr>
+              <w:t xml:space="preserve">JustDarts (Java)</w:t>
+              <w:tab/>
+            </w:r>
+            <w:r>
+              <w:rPr>
+                <w:i w:val="1"/>
+                <w:sz w:val="20"/>
+                <w:szCs w:val="20"/>
+                <w:rtl w:val="0"/>
+              </w:rPr>
+              <w:t xml:space="preserve">08/2019 ‒ 09/2019</w:t>
+            </w:r>
+          </w:p>
+          <w:p>
+            <w:pPr>
+              <w:numPr>
+                <w:ilvl w:val="0"/>
+                <w:numId w:val="1"/>
+              </w:numPr>
+              <w:tabs>
+                <w:tab w:val="right" w:pos="9630"/>
+              </w:tabs>
+              <w:spacing w:after="0" w:before="0" w:line="240" w:lineRule="auto"/>
+              <w:ind w:left="720" w:right="15" w:hanging="360"/>
+              <w:rPr>
+                <w:sz w:val="20"/>
+                <w:szCs w:val="20"/>
+              </w:rPr>
+            </w:pPr>
+            <w:r>
+              <w:rPr>
+                <w:sz w:val="20"/>
+                <w:szCs w:val="20"/>
+                <w:rtl w:val="0"/>
+              </w:rPr>
+              <w:t xml:space="preserve">Re-engineered an early project by designing and implementing a proper game engine architecture.</w:t>
+            </w:r>
+          </w:p>
+          <w:p>
+            <w:pPr>
+              <w:numPr>
+                <w:ilvl w:val="0"/>
+                <w:numId w:val="1"/>
+              </w:numPr>
+              <w:tabs>
+                <w:tab w:val="right" w:pos="9630"/>
+              </w:tabs>
+              <w:spacing w:after="0" w:before="0" w:line="240" w:lineRule="auto"/>
+              <w:ind w:left="720" w:right="15" w:hanging="360"/>
+              <w:rPr>
+                <w:sz w:val="20"/>
+                <w:szCs w:val="20"/>
+              </w:rPr>
+            </w:pPr>
+            <w:r>
+              <w:rPr>
+                <w:sz w:val="20"/>
+                <w:szCs w:val="20"/>
+                <w:rtl w:val="0"/>
+              </w:rPr>
+              <w:t xml:space="preserve">Using an ECS-like structure, the system includes Components and Manager systems.</w:t>
+            </w:r>
+          </w:p>
+          <w:p>
+            <w:pPr>
+              <w:numPr>
+                <w:ilvl w:val="0"/>
+                <w:numId w:val="1"/>
+              </w:numPr>
+              <w:tabs>
+                <w:tab w:val="right" w:pos="9630"/>
+              </w:tabs>
+              <w:spacing w:after="0" w:before="0" w:line="240" w:lineRule="auto"/>
+              <w:ind w:left="720" w:right="15" w:hanging="360"/>
+              <w:rPr>
+                <w:sz w:val="20"/>
+                <w:szCs w:val="20"/>
+              </w:rPr>
+            </w:pPr>
+            <w:r>
+              <w:rPr>
+                <w:sz w:val="20"/>
+                <w:szCs w:val="20"/>
+                <w:rtl w:val="0"/>
+              </w:rPr>
+              <w:t xml:space="preserve">Implemented audio, graphics, and input management systems which process game object (Entities).</w:t>
+            </w:r>
+          </w:p>
+          <w:p>
+            <w:pPr>
+              <w:numPr>
+                <w:ilvl w:val="0"/>
+                <w:numId w:val="1"/>
+              </w:numPr>
+              <w:tabs>
+                <w:tab w:val="right" w:pos="9630"/>
+              </w:tabs>
+              <w:spacing w:after="0" w:before="0" w:line="240" w:lineRule="auto"/>
+              <w:ind w:left="720" w:right="15" w:hanging="360"/>
+              <w:rPr>
                 <w:sz w:val="20"/>
                 <w:szCs w:val="20"/>
                 <w:u w:val="none"/>
@@ -1225,7 +1612,56 @@
                 <w:szCs w:val="20"/>
                 <w:rtl w:val="0"/>
               </w:rPr>
-              <w:t xml:space="preserve">Implemented persistent "highest scores" system.</w:t>
+              <w:t xml:space="preserve">Created systems and entities using polymorphic concepts.</w:t>
+            </w:r>
+          </w:p>
+          <w:p>
+            <w:pPr>
+              <w:tabs>
+                <w:tab w:val="right" w:pos="9630"/>
+              </w:tabs>
+              <w:spacing w:after="0" w:before="0" w:line="240" w:lineRule="auto"/>
+              <w:ind w:left="89.99999999999991" w:right="15" w:firstLine="0"/>
+              <w:jc w:val="both"/>
+              <w:rPr>
+                <w:sz w:val="20"/>
+                <w:szCs w:val="20"/>
+              </w:rPr>
+            </w:pPr>
+            <w:r>
+              <w:rPr>
+                <w:b w:val="1"/>
+                <w:i w:val="1"/>
+                <w:sz w:val="20"/>
+                <w:szCs w:val="20"/>
+                <w:rtl w:val="0"/>
+              </w:rPr>
+              <w:t xml:space="preserve">Please see portfolio:</w:t>
+            </w:r>
+            <w:r>
+              <w:rPr>
+                <w:sz w:val="20"/>
+                <w:szCs w:val="20"/>
+                <w:rtl w:val="0"/>
+              </w:rPr>
+              <w:t xml:space="preserve"> </w:t>
+            </w:r>
+            <w:hyperlink r:id="rId15">
+              <w:r>
+                <w:rPr>
+                  <w:color w:val="1155cc"/>
+                  <w:sz w:val="20"/>
+                  <w:szCs w:val="20"/>
+                  <w:u w:val="single"/>
+                  <w:rtl w:val="0"/>
+                </w:rPr>
+                <w:t xml:space="preserve">denmcca.gq</w:t>
+              </w:r>
+            </w:hyperlink>
+            <w:r>
+              <w:rPr>
+                <w:rtl w:val="0"/>
+              </w:rPr>
             </w:r>
           </w:p>
         </w:tc>
@@ -1293,7 +1729,7 @@
           <w:p>
             <w:pPr>
               <w:spacing w:after="0" w:before="0" w:line="240" w:lineRule="auto"/>
-              <w:ind w:left="180" w:hanging="90"/>
+              <w:ind w:left="405.00000000000006" w:hanging="270"/>
               <w:rPr>
                 <w:i w:val="1"/>
                 <w:sz w:val="20"/>
@@ -1315,18 +1751,34 @@
                 <w:szCs w:val="20"/>
                 <w:rtl w:val="0"/>
               </w:rPr>
-              <w:t xml:space="preserve"> Fluent in C++, Java. and C; Experienced in C#, Python, Ruby, Assembly, MSSQL, React, Redux, JS, HTML, more to come...</w:t>
-            </w:r>
-            <w:r>
-              <w:rPr>
-                <w:rtl w:val="0"/>
-              </w:rPr>
-            </w:r>
-          </w:p>
-          <w:p>
-            <w:pPr>
-              <w:spacing w:after="0" w:before="0" w:line="240" w:lineRule="auto"/>
-              <w:ind w:left="180" w:hanging="90"/>
+              <w:t xml:space="preserve"> Fluent in C++, Java. and C; Experienced in C#, Python, Ruby, Assembly, </w:t>
+            </w:r>
+            <w:r>
+              <w:rPr>
+                <w:sz w:val="20"/>
+                <w:szCs w:val="20"/>
+                <w:rtl w:val="0"/>
+              </w:rPr>
+              <w:t xml:space="preserve">Oracle SQL</w:t>
+            </w:r>
+            <w:r>
+              <w:rPr>
+                <w:sz w:val="20"/>
+                <w:szCs w:val="20"/>
+                <w:rtl w:val="0"/>
+              </w:rPr>
+              <w:t xml:space="preserve">, Firebase, React, Redux, JS, HTML, learning.</w:t>
+            </w:r>
+            <w:r>
+              <w:rPr>
+                <w:rtl w:val="0"/>
+              </w:rPr>
+            </w:r>
+          </w:p>
+          <w:p>
+            <w:pPr>
+              <w:spacing w:after="0" w:before="0" w:line="240" w:lineRule="auto"/>
+              <w:ind w:left="405.00000000000006" w:hanging="270"/>
               <w:rPr>
                 <w:sz w:val="20"/>
                 <w:szCs w:val="20"/>
@@ -1347,46 +1799,23 @@
                 <w:szCs w:val="20"/>
                 <w:rtl w:val="0"/>
               </w:rPr>
-              <w:t xml:space="preserve"> Application Programming, Cybersecurity, OOP, Design Patterns, AWS, Socket Programming, Visual Studio, Eclipse, Intellij, Netbeans, Linux, Atom, Git, Web, Android</w:t>
-            </w:r>
-          </w:p>
-        </w:tc>
-      </w:tr>
-      <w:tr>
-        <w:tc>
-          <w:tcPr>
-            <w:tcBorders>
-              <w:top w:color="000000" w:space="0" w:sz="0" w:val="nil"/>
-              <w:left w:color="000000" w:space="0" w:sz="0" w:val="nil"/>
-              <w:right w:color="000000" w:space="0" w:sz="0" w:val="nil"/>
-            </w:tcBorders>
-            <w:shd w:fill="efefef" w:val="clear"/>
-            <w:tcMar>
-              <w:top w:w="0.0" w:type="dxa"/>
-              <w:left w:w="0.0" w:type="dxa"/>
-              <w:bottom w:w="0.0" w:type="dxa"/>
-              <w:right w:w="0.0" w:type="dxa"/>
-            </w:tcMar>
-            <w:vAlign w:val="top"/>
-          </w:tcPr>
-          <w:p>
-            <w:pPr>
-              <w:spacing w:after="0" w:before="0" w:line="240" w:lineRule="auto"/>
-              <w:ind w:left="0" w:firstLine="0"/>
-              <w:rPr>
-                <w:b w:val="1"/>
-                <w:sz w:val="22"/>
-                <w:szCs w:val="22"/>
-              </w:rPr>
-            </w:pPr>
-            <w:r>
-              <w:rPr>
-                <w:b w:val="1"/>
-                <w:sz w:val="22"/>
-                <w:szCs w:val="22"/>
-                <w:rtl w:val="0"/>
-              </w:rPr>
-              <w:t xml:space="preserve">Previous Experience</w:t>
+              <w:t xml:space="preserve"> Application Programming, Cybersecurity, OOP, Design Patterns, </w:t>
+            </w:r>
+            <w:r>
+              <w:rPr>
+                <w:sz w:val="20"/>
+                <w:szCs w:val="20"/>
+                <w:rtl w:val="0"/>
+              </w:rPr>
+              <w:t xml:space="preserve">Technical Writing</w:t>
+            </w:r>
+            <w:r>
+              <w:rPr>
+                <w:sz w:val="20"/>
+                <w:szCs w:val="20"/>
+                <w:rtl w:val="0"/>
+              </w:rPr>
+              <w:t xml:space="preserve">, AWS, Socket Programming, Visual Studio, Eclipse, Intellij, Netbeans, Sourcetree, Linux, Atom, Github, Bitbucket, Web, Android, Trello, Web Development,</w:t>
             </w:r>
           </w:p>
         </w:tc>
@@ -1411,232 +1840,19 @@
           <w:p>
             <w:pPr>
               <w:tabs>
-                <w:tab w:val="right" w:pos="9360"/>
-              </w:tabs>
-              <w:spacing w:after="0" w:before="0" w:line="240" w:lineRule="auto"/>
-              <w:ind w:right="15"/>
-              <w:rPr>
-                <w:i w:val="1"/>
-                <w:sz w:val="20"/>
-                <w:szCs w:val="20"/>
-              </w:rPr>
-            </w:pPr>
-            <w:r>
-              <w:rPr>
-                <w:b w:val="1"/>
-                <w:i w:val="1"/>
-                <w:sz w:val="20"/>
-                <w:szCs w:val="20"/>
-                <w:rtl w:val="0"/>
-              </w:rPr>
-              <w:t xml:space="preserve">Walgreens, Chula Vista, CA. </w:t>
-              <w:tab/>
-            </w:r>
-            <w:r>
-              <w:rPr>
-                <w:i w:val="1"/>
-                <w:sz w:val="20"/>
-                <w:szCs w:val="20"/>
-                <w:rtl w:val="0"/>
-              </w:rPr>
-              <w:t xml:space="preserve">08/2012 ‒ 05/2014</w:t>
-            </w:r>
-          </w:p>
-          <w:p>
-            <w:pPr>
-              <w:spacing w:after="0" w:before="0" w:line="240" w:lineRule="auto"/>
-              <w:rPr>
-                <w:i w:val="1"/>
-                <w:sz w:val="20"/>
-                <w:szCs w:val="20"/>
-              </w:rPr>
-            </w:pPr>
-            <w:r>
-              <w:rPr>
-                <w:i w:val="1"/>
-                <w:sz w:val="20"/>
-                <w:szCs w:val="20"/>
-                <w:rtl w:val="0"/>
-              </w:rPr>
-              <w:t xml:space="preserve">Photo Lab Technician</w:t>
-            </w:r>
-          </w:p>
-          <w:p>
-            <w:pPr>
-              <w:spacing w:after="0" w:before="0" w:line="240" w:lineRule="auto"/>
-              <w:ind w:left="180" w:firstLine="0"/>
-              <w:rPr>
-                <w:color w:val="dd7e6b"/>
-                <w:sz w:val="20"/>
-                <w:szCs w:val="20"/>
-              </w:rPr>
-            </w:pPr>
-            <w:r>
-              <w:rPr>
-                <w:sz w:val="20"/>
-                <w:szCs w:val="20"/>
-                <w:rtl w:val="0"/>
-              </w:rPr>
-              <w:t xml:space="preserve">Provided quality services through photo editing and customer orders processing using corporate software, and customer service. Increased department reliability by ensuring inventory control and hardware maintenance.</w:t>
-            </w:r>
-            <w:r>
-              <w:rPr>
-                <w:rtl w:val="0"/>
-              </w:rPr>
-            </w:r>
-          </w:p>
-          <w:p>
-            <w:pPr>
-              <w:tabs>
-                <w:tab w:val="right" w:pos="9360"/>
-              </w:tabs>
-              <w:spacing w:after="0" w:before="0" w:line="240" w:lineRule="auto"/>
-              <w:ind w:right="15"/>
-              <w:rPr>
-                <w:i w:val="1"/>
-                <w:sz w:val="20"/>
-                <w:szCs w:val="20"/>
-              </w:rPr>
-            </w:pPr>
-            <w:r>
-              <w:rPr>
-                <w:b w:val="1"/>
-                <w:i w:val="1"/>
-                <w:sz w:val="20"/>
-                <w:szCs w:val="20"/>
-                <w:rtl w:val="0"/>
-              </w:rPr>
-              <w:t xml:space="preserve">Ramada Seaworld, San Diego, CA. </w:t>
-              <w:tab/>
-            </w:r>
-            <w:r>
-              <w:rPr>
-                <w:i w:val="1"/>
-                <w:sz w:val="20"/>
-                <w:szCs w:val="20"/>
-                <w:rtl w:val="0"/>
-              </w:rPr>
-              <w:t xml:space="preserve">08/2007 ‒ 07/2012</w:t>
-            </w:r>
-          </w:p>
-          <w:p>
-            <w:pPr>
-              <w:tabs>
                 <w:tab w:val="right" w:pos="9180"/>
               </w:tabs>
               <w:spacing w:after="0" w:before="0" w:line="240" w:lineRule="auto"/>
-              <w:rPr>
-                <w:i w:val="1"/>
-                <w:sz w:val="20"/>
-                <w:szCs w:val="20"/>
-              </w:rPr>
-            </w:pPr>
-            <w:r>
-              <w:rPr>
-                <w:i w:val="1"/>
-                <w:sz w:val="20"/>
-                <w:szCs w:val="20"/>
-                <w:rtl w:val="0"/>
-              </w:rPr>
-              <w:t xml:space="preserve">Night Manager</w:t>
-            </w:r>
-          </w:p>
-          <w:p>
-            <w:pPr>
-              <w:tabs>
-                <w:tab w:val="right" w:pos="9180"/>
-              </w:tabs>
-              <w:spacing w:after="0" w:before="0" w:line="240" w:lineRule="auto"/>
-              <w:ind w:left="180" w:firstLine="0"/>
-              <w:rPr>
-                <w:sz w:val="20"/>
-                <w:szCs w:val="20"/>
-              </w:rPr>
-            </w:pPr>
-            <w:r>
-              <w:rPr>
-                <w:sz w:val="20"/>
-                <w:szCs w:val="20"/>
-                <w:rtl w:val="0"/>
-              </w:rPr>
-              <w:t xml:space="preserve">Kept books balanced by analyzing transactions periodically, managing guest reservations, processing reports using hotel Wyndham hotel management frontend systems and credit card transaction tracking system. Ensured quality services and optimal occupancy through the assignment and coordination of daily tasks among staff members, and responsive customer service. Provided technical support for hotel wifi and lobby kiosk operations.</w:t>
-            </w:r>
-          </w:p>
-          <w:p>
-            <w:pPr>
-              <w:tabs>
-                <w:tab w:val="right" w:pos="9360"/>
-              </w:tabs>
-              <w:spacing w:after="0" w:before="0" w:line="240" w:lineRule="auto"/>
-              <w:ind w:right="15"/>
-              <w:rPr>
-                <w:i w:val="1"/>
-                <w:sz w:val="20"/>
-                <w:szCs w:val="20"/>
-              </w:rPr>
-            </w:pPr>
-            <w:r>
-              <w:rPr>
-                <w:b w:val="1"/>
-                <w:i w:val="1"/>
-                <w:sz w:val="20"/>
-                <w:szCs w:val="20"/>
-                <w:rtl w:val="0"/>
-              </w:rPr>
-              <w:t xml:space="preserve">California Marketing, San Diego, CA. </w:t>
-              <w:tab/>
-            </w:r>
-            <w:r>
-              <w:rPr>
-                <w:i w:val="1"/>
-                <w:sz w:val="20"/>
-                <w:szCs w:val="20"/>
-                <w:rtl w:val="0"/>
-              </w:rPr>
-              <w:t xml:space="preserve">11/2004 ‒ 01/2006</w:t>
-            </w:r>
-          </w:p>
-          <w:p>
-            <w:pPr>
-              <w:tabs>
-                <w:tab w:val="right" w:pos="9180"/>
-              </w:tabs>
-              <w:spacing w:after="0" w:before="0" w:line="240" w:lineRule="auto"/>
-              <w:rPr>
-                <w:i w:val="1"/>
-                <w:sz w:val="20"/>
-                <w:szCs w:val="20"/>
-              </w:rPr>
-            </w:pPr>
-            <w:r>
-              <w:rPr>
-                <w:i w:val="1"/>
-                <w:sz w:val="20"/>
-                <w:szCs w:val="20"/>
-                <w:rtl w:val="0"/>
-              </w:rPr>
-              <w:t xml:space="preserve">QA Analyst</w:t>
-            </w:r>
-          </w:p>
-          <w:p>
-            <w:pPr>
-              <w:tabs>
-                <w:tab w:val="right" w:pos="9180"/>
-              </w:tabs>
-              <w:spacing w:after="0" w:before="0" w:line="240" w:lineRule="auto"/>
-              <w:ind w:left="180" w:firstLine="0"/>
-              <w:rPr>
-                <w:sz w:val="20"/>
-                <w:szCs w:val="20"/>
-              </w:rPr>
-            </w:pPr>
-            <w:r>
-              <w:rPr>
-                <w:sz w:val="20"/>
-                <w:szCs w:val="20"/>
-                <w:rtl w:val="0"/>
-              </w:rPr>
-              <w:t xml:space="preserve">Improved quality of data collected by using a command line driven application, Oversaw data collected by the production floor and printed summary reports, and provided insight to production staff coaches.</w:t>
+              <w:ind w:left="0" w:firstLine="0"/>
+              <w:rPr>
+                <w:sz w:val="20"/>
+                <w:szCs w:val="20"/>
+              </w:rPr>
+            </w:pPr>
+            <w:r>
+              <w:rPr>
+                <w:rtl w:val="0"/>
+              </w:rPr>
             </w:r>
           </w:p>
         </w:tc>
@@ -1649,7 +1865,6 @@
         <w:ind w:left="0" w:firstLine="0"/>
         <w:jc w:val="both"/>
         <w:rPr>
-          <w:rFonts w:ascii="Ubuntu" w:cs="Ubuntu" w:eastAsia="Ubuntu" w:hAnsi="Ubuntu"/>
           <w:sz w:val="22"/>
           <w:szCs w:val="22"/>
         </w:rPr>
@@ -1661,8 +1876,8 @@
       </w:r>
     </w:p>
     <w:sectPr>
-      <w:headerReference r:id="rId13" w:type="default"/>
-      <w:footerReference r:id="rId14" w:type="default"/>
+      <w:headerReference r:id="rId16" w:type="default"/>
+      <w:footerReference r:id="rId17" w:type="default"/>
       <w:pgSz w:h="15840" w:w="12240"/>
       <w:pgMar w:bottom="720" w:top="720" w:left="1440" w:right="1440" w:header="144" w:footer="144"/>
       <w:pgNumType w:start="1"/>
@@ -1691,9 +1906,9 @@
   <w:p>
     <w:pPr>
       <w:widowControl w:val="0"/>
-      <w:spacing w:after="200" w:before="0" w:line="360" w:lineRule="auto"/>
+      <w:spacing w:after="0" w:before="0" w:line="240" w:lineRule="auto"/>
       <w:ind w:left="0" w:right="0" w:firstLine="0"/>
-      <w:jc w:val="left"/>
+      <w:jc w:val="center"/>
       <w:rPr>
         <w:sz w:val="16"/>
         <w:szCs w:val="16"/>

</xml_diff>